<commit_message>
uhhhh created a pdf? Awesome commit message!!!
</commit_message>
<xml_diff>
--- a/milestone1.docx
+++ b/milestone1.docx
@@ -175,16 +175,995 @@
     </w:p>
     <w:p>
       <w:r>
-        <w:t xml:space="preserve"> To add later in PDF </w:t>
-      </w:r>
+        <w:t xml:space="preserve"> </w:t>
+      </w:r>
+    </w:p>
+    <w:p>
+      <w:pPr>
+        <w:widowControl w:val="0"/>
+        <w:autoSpaceDE w:val="0"/>
+        <w:autoSpaceDN w:val="0"/>
+        <w:adjustRightInd w:val="0"/>
+        <w:rPr>
+          <w:rFonts w:ascii="Helvetica" w:hAnsi="Helvetica" w:cs="Helvetica"/>
+          <w:color w:val="2A2F3C"/>
+          <w14:shadow w14:blurRad="50800" w14:dist="38100" w14:dir="2700000" w14:sx="100000" w14:sy="100000" w14:kx="0" w14:ky="0" w14:algn="tl">
+            <w14:srgbClr w14:val="000000">
+              <w14:alpha w14:val="60000"/>
+            </w14:srgbClr>
+          </w14:shadow>
+        </w:rPr>
+      </w:pPr>
+      <w:proofErr w:type="spellStart"/>
+      <w:proofErr w:type="gramStart"/>
+      <w:r>
+        <w:rPr>
+          <w:rFonts w:ascii="Helvetica" w:hAnsi="Helvetica" w:cs="Helvetica"/>
+          <w:color w:val="2A2F3C"/>
+          <w14:shadow w14:blurRad="50800" w14:dist="38100" w14:dir="2700000" w14:sx="100000" w14:sy="100000" w14:kx="0" w14:ky="0" w14:algn="tl">
+            <w14:srgbClr w14:val="000000">
+              <w14:alpha w14:val="60000"/>
+            </w14:srgbClr>
+          </w14:shadow>
+        </w:rPr>
+        <w:t>termToTermIDMap</w:t>
+      </w:r>
+      <w:proofErr w:type="spellEnd"/>
+      <w:proofErr w:type="gramEnd"/>
+      <w:r>
+        <w:rPr>
+          <w:rFonts w:ascii="Helvetica" w:hAnsi="Helvetica" w:cs="Helvetica"/>
+          <w:color w:val="2A2F3C"/>
+          <w14:shadow w14:blurRad="50800" w14:dist="38100" w14:dir="2700000" w14:sx="100000" w14:sy="100000" w14:kx="0" w14:ky="0" w14:algn="tl">
+            <w14:srgbClr w14:val="000000">
+              <w14:alpha w14:val="60000"/>
+            </w14:srgbClr>
+          </w14:shadow>
+        </w:rPr>
+        <w:t xml:space="preserve"> (map from term to term id) : </w:t>
+      </w:r>
+    </w:p>
+    <w:p>
+      <w:pPr>
+        <w:widowControl w:val="0"/>
+        <w:autoSpaceDE w:val="0"/>
+        <w:autoSpaceDN w:val="0"/>
+        <w:adjustRightInd w:val="0"/>
+        <w:rPr>
+          <w:rFonts w:ascii="Helvetica" w:hAnsi="Helvetica" w:cs="Helvetica"/>
+          <w:color w:val="2A2F3C"/>
+          <w14:shadow w14:blurRad="50800" w14:dist="38100" w14:dir="2700000" w14:sx="100000" w14:sy="100000" w14:kx="0" w14:ky="0" w14:algn="tl">
+            <w14:srgbClr w14:val="000000">
+              <w14:alpha w14:val="60000"/>
+            </w14:srgbClr>
+          </w14:shadow>
+        </w:rPr>
+      </w:pPr>
+      <w:r>
+        <w:rPr>
+          <w:rFonts w:ascii="Helvetica" w:hAnsi="Helvetica" w:cs="Helvetica"/>
+          <w:color w:val="2A2F3C"/>
+          <w14:shadow w14:blurRad="50800" w14:dist="38100" w14:dir="2700000" w14:sx="100000" w14:sy="100000" w14:kx="0" w14:ky="0" w14:algn="tl">
+            <w14:srgbClr w14:val="000000">
+              <w14:alpha w14:val="60000"/>
+            </w14:srgbClr>
+          </w14:shadow>
+        </w:rPr>
+        <w:t>{</w:t>
+      </w:r>
+      <w:proofErr w:type="gramStart"/>
+      <w:r>
+        <w:rPr>
+          <w:rFonts w:ascii="Helvetica" w:hAnsi="Helvetica" w:cs="Helvetica"/>
+          <w:color w:val="2A2F3C"/>
+          <w14:shadow w14:blurRad="50800" w14:dist="38100" w14:dir="2700000" w14:sx="100000" w14:sy="100000" w14:kx="0" w14:ky="0" w14:algn="tl">
+            <w14:srgbClr w14:val="000000">
+              <w14:alpha w14:val="60000"/>
+            </w14:srgbClr>
+          </w14:shadow>
+        </w:rPr>
+        <w:t>accessible</w:t>
+      </w:r>
+      <w:proofErr w:type="gramEnd"/>
+      <w:r>
+        <w:rPr>
+          <w:rFonts w:ascii="Helvetica" w:hAnsi="Helvetica" w:cs="Helvetica"/>
+          <w:color w:val="2A2F3C"/>
+          <w14:shadow w14:blurRad="50800" w14:dist="38100" w14:dir="2700000" w14:sx="100000" w14:sy="100000" w14:kx="0" w14:ky="0" w14:algn="tl">
+            <w14:srgbClr w14:val="000000">
+              <w14:alpha w14:val="60000"/>
+            </w14:srgbClr>
+          </w14:shadow>
+        </w:rPr>
+        <w:t xml:space="preserve">=6, </w:t>
+      </w:r>
+      <w:proofErr w:type="spellStart"/>
+      <w:r>
+        <w:rPr>
+          <w:rFonts w:ascii="Helvetica" w:hAnsi="Helvetica" w:cs="Helvetica"/>
+          <w:color w:val="2A2F3C"/>
+          <w14:shadow w14:blurRad="50800" w14:dist="38100" w14:dir="2700000" w14:sx="100000" w14:sy="100000" w14:kx="0" w14:ky="0" w14:algn="tl">
+            <w14:srgbClr w14:val="000000">
+              <w14:alpha w14:val="60000"/>
+            </w14:srgbClr>
+          </w14:shadow>
+        </w:rPr>
+        <w:t>hallvisit</w:t>
+      </w:r>
+      <w:proofErr w:type="spellEnd"/>
+      <w:r>
+        <w:rPr>
+          <w:rFonts w:ascii="Helvetica" w:hAnsi="Helvetica" w:cs="Helvetica"/>
+          <w:color w:val="2A2F3C"/>
+          <w14:shadow w14:blurRad="50800" w14:dist="38100" w14:dir="2700000" w14:sx="100000" w14:sy="100000" w14:kx="0" w14:ky="0" w14:algn="tl">
+            <w14:srgbClr w14:val="000000">
+              <w14:alpha w14:val="60000"/>
+            </w14:srgbClr>
+          </w14:shadow>
+        </w:rPr>
+        <w:t xml:space="preserve">=13, </w:t>
+      </w:r>
+      <w:proofErr w:type="spellStart"/>
+      <w:r>
+        <w:rPr>
+          <w:rFonts w:ascii="Helvetica" w:hAnsi="Helvetica" w:cs="Helvetica"/>
+          <w:color w:val="2A2F3C"/>
+          <w14:shadow w14:blurRad="50800" w14:dist="38100" w14:dir="2700000" w14:sx="100000" w14:sy="100000" w14:kx="0" w14:ky="0" w14:algn="tl">
+            <w14:srgbClr w14:val="000000">
+              <w14:alpha w14:val="60000"/>
+            </w14:srgbClr>
+          </w14:shadow>
+        </w:rPr>
+        <w:t>welcomefacts</w:t>
+      </w:r>
+      <w:proofErr w:type="spellEnd"/>
+      <w:r>
+        <w:rPr>
+          <w:rFonts w:ascii="Helvetica" w:hAnsi="Helvetica" w:cs="Helvetica"/>
+          <w:color w:val="2A2F3C"/>
+          <w14:shadow w14:blurRad="50800" w14:dist="38100" w14:dir="2700000" w14:sx="100000" w14:sy="100000" w14:kx="0" w14:ky="0" w14:algn="tl">
+            <w14:srgbClr w14:val="000000">
+              <w14:alpha w14:val="60000"/>
+            </w14:srgbClr>
+          </w14:shadow>
+        </w:rPr>
+        <w:t xml:space="preserve">=10, standards=5, site=1, </w:t>
+      </w:r>
+      <w:proofErr w:type="spellStart"/>
+      <w:r>
+        <w:rPr>
+          <w:rFonts w:ascii="Helvetica" w:hAnsi="Helvetica" w:cs="Helvetica"/>
+          <w:color w:val="2A2F3C"/>
+          <w14:shadow w14:blurRad="50800" w14:dist="38100" w14:dir="2700000" w14:sx="100000" w14:sy="100000" w14:kx="0" w14:ky="0" w14:algn="tl">
+            <w14:srgbClr w14:val="000000">
+              <w14:alpha w14:val="60000"/>
+            </w14:srgbClr>
+          </w14:shadow>
+        </w:rPr>
+        <w:t>figuresdonald</w:t>
+      </w:r>
+      <w:proofErr w:type="spellEnd"/>
+      <w:r>
+        <w:rPr>
+          <w:rFonts w:ascii="Helvetica" w:hAnsi="Helvetica" w:cs="Helvetica"/>
+          <w:color w:val="2A2F3C"/>
+          <w14:shadow w14:blurRad="50800" w14:dist="38100" w14:dir="2700000" w14:sx="100000" w14:sy="100000" w14:kx="0" w14:ky="0" w14:algn="tl">
+            <w14:srgbClr w14:val="000000">
+              <w14:alpha w14:val="60000"/>
+            </w14:srgbClr>
+          </w14:shadow>
+        </w:rPr>
+        <w:t xml:space="preserve">=11, diversity=15, </w:t>
+      </w:r>
+      <w:proofErr w:type="spellStart"/>
+      <w:r>
+        <w:rPr>
+          <w:rFonts w:ascii="Helvetica" w:hAnsi="Helvetica" w:cs="Helvetica"/>
+          <w:color w:val="2A2F3C"/>
+          <w14:shadow w14:blurRad="50800" w14:dist="38100" w14:dir="2700000" w14:sx="100000" w14:sy="100000" w14:kx="0" w14:ky="0" w14:algn="tl">
+            <w14:srgbClr w14:val="000000">
+              <w14:alpha w14:val="60000"/>
+            </w14:srgbClr>
+          </w14:shadow>
+        </w:rPr>
+        <w:t>schooldeans</w:t>
+      </w:r>
+      <w:proofErr w:type="spellEnd"/>
+      <w:r>
+        <w:rPr>
+          <w:rFonts w:ascii="Helvetica" w:hAnsi="Helvetica" w:cs="Helvetica"/>
+          <w:color w:val="2A2F3C"/>
+          <w14:shadow w14:blurRad="50800" w14:dist="38100" w14:dir="2700000" w14:sx="100000" w14:sy="100000" w14:kx="0" w14:ky="0" w14:algn="tl">
+            <w14:srgbClr w14:val="000000">
+              <w14:alpha w14:val="60000"/>
+            </w14:srgbClr>
+          </w14:shadow>
+        </w:rPr>
+        <w:t xml:space="preserve">=9, web=4, </w:t>
+      </w:r>
+      <w:proofErr w:type="spellStart"/>
+      <w:r>
+        <w:rPr>
+          <w:rFonts w:ascii="Helvetica" w:hAnsi="Helvetica" w:cs="Helvetica"/>
+          <w:color w:val="2A2F3C"/>
+          <w14:shadow w14:blurRad="50800" w14:dist="38100" w14:dir="2700000" w14:sx="100000" w14:sy="100000" w14:kx="0" w14:ky="0" w14:algn="tl">
+            <w14:srgbClr w14:val="000000">
+              <w14:alpha w14:val="60000"/>
+            </w14:srgbClr>
+          </w14:shadow>
+        </w:rPr>
+        <w:t>schoolequity</w:t>
+      </w:r>
+      <w:proofErr w:type="spellEnd"/>
+      <w:r>
+        <w:rPr>
+          <w:rFonts w:ascii="Helvetica" w:hAnsi="Helvetica" w:cs="Helvetica"/>
+          <w:color w:val="2A2F3C"/>
+          <w14:shadow w14:blurRad="50800" w14:dist="38100" w14:dir="2700000" w14:sx="100000" w14:sy="100000" w14:kx="0" w14:ky="0" w14:algn="tl">
+            <w14:srgbClr w14:val="000000">
+              <w14:alpha w14:val="60000"/>
+            </w14:srgbClr>
+          </w14:shadow>
+        </w:rPr>
+        <w:t xml:space="preserve">=14, browser=2, </w:t>
+      </w:r>
+      <w:proofErr w:type="spellStart"/>
+      <w:r>
+        <w:rPr>
+          <w:rFonts w:ascii="Helvetica" w:hAnsi="Helvetica" w:cs="Helvetica"/>
+          <w:color w:val="2A2F3C"/>
+          <w14:shadow w14:blurRad="50800" w14:dist="38100" w14:dir="2700000" w14:sx="100000" w14:sy="100000" w14:kx="0" w14:ky="0" w14:algn="tl">
+            <w14:srgbClr w14:val="000000">
+              <w14:alpha w14:val="60000"/>
+            </w14:srgbClr>
+          </w14:shadow>
+        </w:rPr>
+        <w:t>bren</w:t>
+      </w:r>
+      <w:proofErr w:type="spellEnd"/>
+      <w:r>
+        <w:rPr>
+          <w:rFonts w:ascii="Helvetica" w:hAnsi="Helvetica" w:cs="Helvetica"/>
+          <w:color w:val="2A2F3C"/>
+          <w14:shadow w14:blurRad="50800" w14:dist="38100" w14:dir="2700000" w14:sx="100000" w14:sy="100000" w14:kx="0" w14:ky="0" w14:algn="tl">
+            <w14:srgbClr w14:val="000000">
+              <w14:alpha w14:val="60000"/>
+            </w14:srgbClr>
+          </w14:shadow>
+        </w:rPr>
+        <w:t>=12, contact=16, supports=3, departments=17, device=8, internet=7}</w:t>
+      </w:r>
+    </w:p>
+    <w:p>
+      <w:pPr>
+        <w:widowControl w:val="0"/>
+        <w:autoSpaceDE w:val="0"/>
+        <w:autoSpaceDN w:val="0"/>
+        <w:adjustRightInd w:val="0"/>
+        <w:rPr>
+          <w:rFonts w:ascii="Helvetica" w:hAnsi="Helvetica" w:cs="Helvetica"/>
+          <w:color w:val="2A2F3C"/>
+          <w14:shadow w14:blurRad="50800" w14:dist="38100" w14:dir="2700000" w14:sx="100000" w14:sy="100000" w14:kx="0" w14:ky="0" w14:algn="tl">
+            <w14:srgbClr w14:val="000000">
+              <w14:alpha w14:val="60000"/>
+            </w14:srgbClr>
+          </w14:shadow>
+        </w:rPr>
+      </w:pPr>
+    </w:p>
+    <w:p>
+      <w:pPr>
+        <w:widowControl w:val="0"/>
+        <w:autoSpaceDE w:val="0"/>
+        <w:autoSpaceDN w:val="0"/>
+        <w:adjustRightInd w:val="0"/>
+        <w:rPr>
+          <w:rFonts w:ascii="Helvetica" w:hAnsi="Helvetica" w:cs="Helvetica"/>
+          <w:color w:val="2A2F3C"/>
+          <w14:shadow w14:blurRad="50800" w14:dist="38100" w14:dir="2700000" w14:sx="100000" w14:sy="100000" w14:kx="0" w14:ky="0" w14:algn="tl">
+            <w14:srgbClr w14:val="000000">
+              <w14:alpha w14:val="60000"/>
+            </w14:srgbClr>
+          </w14:shadow>
+        </w:rPr>
+      </w:pPr>
+      <w:proofErr w:type="spellStart"/>
+      <w:proofErr w:type="gramStart"/>
+      <w:r>
+        <w:rPr>
+          <w:rFonts w:ascii="Helvetica" w:hAnsi="Helvetica" w:cs="Helvetica"/>
+          <w:color w:val="2A2F3C"/>
+          <w14:shadow w14:blurRad="50800" w14:dist="38100" w14:dir="2700000" w14:sx="100000" w14:sy="100000" w14:kx="0" w14:ky="0" w14:algn="tl">
+            <w14:srgbClr w14:val="000000">
+              <w14:alpha w14:val="60000"/>
+            </w14:srgbClr>
+          </w14:shadow>
+        </w:rPr>
+        <w:t>termIDToTermMap</w:t>
+      </w:r>
+      <w:proofErr w:type="spellEnd"/>
+      <w:proofErr w:type="gramEnd"/>
+      <w:r>
+        <w:rPr>
+          <w:rFonts w:ascii="Helvetica" w:hAnsi="Helvetica" w:cs="Helvetica"/>
+          <w:color w:val="2A2F3C"/>
+          <w14:shadow w14:blurRad="50800" w14:dist="38100" w14:dir="2700000" w14:sx="100000" w14:sy="100000" w14:kx="0" w14:ky="0" w14:algn="tl">
+            <w14:srgbClr w14:val="000000">
+              <w14:alpha w14:val="60000"/>
+            </w14:srgbClr>
+          </w14:shadow>
+        </w:rPr>
+        <w:t xml:space="preserve"> (map from term id to term): </w:t>
+      </w:r>
+    </w:p>
+    <w:p>
+      <w:pPr>
+        <w:widowControl w:val="0"/>
+        <w:autoSpaceDE w:val="0"/>
+        <w:autoSpaceDN w:val="0"/>
+        <w:adjustRightInd w:val="0"/>
+        <w:rPr>
+          <w:rFonts w:ascii="Helvetica" w:hAnsi="Helvetica" w:cs="Helvetica"/>
+          <w:color w:val="2A2F3C"/>
+          <w14:shadow w14:blurRad="50800" w14:dist="38100" w14:dir="2700000" w14:sx="100000" w14:sy="100000" w14:kx="0" w14:ky="0" w14:algn="tl">
+            <w14:srgbClr w14:val="000000">
+              <w14:alpha w14:val="60000"/>
+            </w14:srgbClr>
+          </w14:shadow>
+        </w:rPr>
+      </w:pPr>
+      <w:r>
+        <w:rPr>
+          <w:rFonts w:ascii="Helvetica" w:hAnsi="Helvetica" w:cs="Helvetica"/>
+          <w:color w:val="2A2F3C"/>
+          <w14:shadow w14:blurRad="50800" w14:dist="38100" w14:dir="2700000" w14:sx="100000" w14:sy="100000" w14:kx="0" w14:ky="0" w14:algn="tl">
+            <w14:srgbClr w14:val="000000">
+              <w14:alpha w14:val="60000"/>
+            </w14:srgbClr>
+          </w14:shadow>
+        </w:rPr>
+        <w:t>{1=site, 2=browser, 3=supports, 4=web, 5=standards, 6=accessible, 7=</w:t>
+      </w:r>
+      <w:proofErr w:type="gramStart"/>
+      <w:r>
+        <w:rPr>
+          <w:rFonts w:ascii="Helvetica" w:hAnsi="Helvetica" w:cs="Helvetica"/>
+          <w:color w:val="2A2F3C"/>
+          <w14:shadow w14:blurRad="50800" w14:dist="38100" w14:dir="2700000" w14:sx="100000" w14:sy="100000" w14:kx="0" w14:ky="0" w14:algn="tl">
+            <w14:srgbClr w14:val="000000">
+              <w14:alpha w14:val="60000"/>
+            </w14:srgbClr>
+          </w14:shadow>
+        </w:rPr>
+        <w:t>internet</w:t>
+      </w:r>
+      <w:proofErr w:type="gramEnd"/>
+      <w:r>
+        <w:rPr>
+          <w:rFonts w:ascii="Helvetica" w:hAnsi="Helvetica" w:cs="Helvetica"/>
+          <w:color w:val="2A2F3C"/>
+          <w14:shadow w14:blurRad="50800" w14:dist="38100" w14:dir="2700000" w14:sx="100000" w14:sy="100000" w14:kx="0" w14:ky="0" w14:algn="tl">
+            <w14:srgbClr w14:val="000000">
+              <w14:alpha w14:val="60000"/>
+            </w14:srgbClr>
+          </w14:shadow>
+        </w:rPr>
+        <w:t>, 8=device, 9=</w:t>
+      </w:r>
+      <w:proofErr w:type="spellStart"/>
+      <w:r>
+        <w:rPr>
+          <w:rFonts w:ascii="Helvetica" w:hAnsi="Helvetica" w:cs="Helvetica"/>
+          <w:color w:val="2A2F3C"/>
+          <w14:shadow w14:blurRad="50800" w14:dist="38100" w14:dir="2700000" w14:sx="100000" w14:sy="100000" w14:kx="0" w14:ky="0" w14:algn="tl">
+            <w14:srgbClr w14:val="000000">
+              <w14:alpha w14:val="60000"/>
+            </w14:srgbClr>
+          </w14:shadow>
+        </w:rPr>
+        <w:t>schooldeans</w:t>
+      </w:r>
+      <w:proofErr w:type="spellEnd"/>
+      <w:r>
+        <w:rPr>
+          <w:rFonts w:ascii="Helvetica" w:hAnsi="Helvetica" w:cs="Helvetica"/>
+          <w:color w:val="2A2F3C"/>
+          <w14:shadow w14:blurRad="50800" w14:dist="38100" w14:dir="2700000" w14:sx="100000" w14:sy="100000" w14:kx="0" w14:ky="0" w14:algn="tl">
+            <w14:srgbClr w14:val="000000">
+              <w14:alpha w14:val="60000"/>
+            </w14:srgbClr>
+          </w14:shadow>
+        </w:rPr>
+        <w:t>, 10=</w:t>
+      </w:r>
+      <w:proofErr w:type="spellStart"/>
+      <w:r>
+        <w:rPr>
+          <w:rFonts w:ascii="Helvetica" w:hAnsi="Helvetica" w:cs="Helvetica"/>
+          <w:color w:val="2A2F3C"/>
+          <w14:shadow w14:blurRad="50800" w14:dist="38100" w14:dir="2700000" w14:sx="100000" w14:sy="100000" w14:kx="0" w14:ky="0" w14:algn="tl">
+            <w14:srgbClr w14:val="000000">
+              <w14:alpha w14:val="60000"/>
+            </w14:srgbClr>
+          </w14:shadow>
+        </w:rPr>
+        <w:t>welcomefacts</w:t>
+      </w:r>
+      <w:proofErr w:type="spellEnd"/>
+      <w:r>
+        <w:rPr>
+          <w:rFonts w:ascii="Helvetica" w:hAnsi="Helvetica" w:cs="Helvetica"/>
+          <w:color w:val="2A2F3C"/>
+          <w14:shadow w14:blurRad="50800" w14:dist="38100" w14:dir="2700000" w14:sx="100000" w14:sy="100000" w14:kx="0" w14:ky="0" w14:algn="tl">
+            <w14:srgbClr w14:val="000000">
+              <w14:alpha w14:val="60000"/>
+            </w14:srgbClr>
+          </w14:shadow>
+        </w:rPr>
+        <w:t>, 11=</w:t>
+      </w:r>
+      <w:proofErr w:type="spellStart"/>
+      <w:r>
+        <w:rPr>
+          <w:rFonts w:ascii="Helvetica" w:hAnsi="Helvetica" w:cs="Helvetica"/>
+          <w:color w:val="2A2F3C"/>
+          <w14:shadow w14:blurRad="50800" w14:dist="38100" w14:dir="2700000" w14:sx="100000" w14:sy="100000" w14:kx="0" w14:ky="0" w14:algn="tl">
+            <w14:srgbClr w14:val="000000">
+              <w14:alpha w14:val="60000"/>
+            </w14:srgbClr>
+          </w14:shadow>
+        </w:rPr>
+        <w:t>figuresdonald</w:t>
+      </w:r>
+      <w:proofErr w:type="spellEnd"/>
+      <w:r>
+        <w:rPr>
+          <w:rFonts w:ascii="Helvetica" w:hAnsi="Helvetica" w:cs="Helvetica"/>
+          <w:color w:val="2A2F3C"/>
+          <w14:shadow w14:blurRad="50800" w14:dist="38100" w14:dir="2700000" w14:sx="100000" w14:sy="100000" w14:kx="0" w14:ky="0" w14:algn="tl">
+            <w14:srgbClr w14:val="000000">
+              <w14:alpha w14:val="60000"/>
+            </w14:srgbClr>
+          </w14:shadow>
+        </w:rPr>
+        <w:t>, 12=</w:t>
+      </w:r>
+      <w:proofErr w:type="spellStart"/>
+      <w:r>
+        <w:rPr>
+          <w:rFonts w:ascii="Helvetica" w:hAnsi="Helvetica" w:cs="Helvetica"/>
+          <w:color w:val="2A2F3C"/>
+          <w14:shadow w14:blurRad="50800" w14:dist="38100" w14:dir="2700000" w14:sx="100000" w14:sy="100000" w14:kx="0" w14:ky="0" w14:algn="tl">
+            <w14:srgbClr w14:val="000000">
+              <w14:alpha w14:val="60000"/>
+            </w14:srgbClr>
+          </w14:shadow>
+        </w:rPr>
+        <w:t>bren</w:t>
+      </w:r>
+      <w:proofErr w:type="spellEnd"/>
+      <w:r>
+        <w:rPr>
+          <w:rFonts w:ascii="Helvetica" w:hAnsi="Helvetica" w:cs="Helvetica"/>
+          <w:color w:val="2A2F3C"/>
+          <w14:shadow w14:blurRad="50800" w14:dist="38100" w14:dir="2700000" w14:sx="100000" w14:sy="100000" w14:kx="0" w14:ky="0" w14:algn="tl">
+            <w14:srgbClr w14:val="000000">
+              <w14:alpha w14:val="60000"/>
+            </w14:srgbClr>
+          </w14:shadow>
+        </w:rPr>
+        <w:t>, 13=</w:t>
+      </w:r>
+      <w:proofErr w:type="spellStart"/>
+      <w:r>
+        <w:rPr>
+          <w:rFonts w:ascii="Helvetica" w:hAnsi="Helvetica" w:cs="Helvetica"/>
+          <w:color w:val="2A2F3C"/>
+          <w14:shadow w14:blurRad="50800" w14:dist="38100" w14:dir="2700000" w14:sx="100000" w14:sy="100000" w14:kx="0" w14:ky="0" w14:algn="tl">
+            <w14:srgbClr w14:val="000000">
+              <w14:alpha w14:val="60000"/>
+            </w14:srgbClr>
+          </w14:shadow>
+        </w:rPr>
+        <w:t>hallvisit</w:t>
+      </w:r>
+      <w:proofErr w:type="spellEnd"/>
+      <w:r>
+        <w:rPr>
+          <w:rFonts w:ascii="Helvetica" w:hAnsi="Helvetica" w:cs="Helvetica"/>
+          <w:color w:val="2A2F3C"/>
+          <w14:shadow w14:blurRad="50800" w14:dist="38100" w14:dir="2700000" w14:sx="100000" w14:sy="100000" w14:kx="0" w14:ky="0" w14:algn="tl">
+            <w14:srgbClr w14:val="000000">
+              <w14:alpha w14:val="60000"/>
+            </w14:srgbClr>
+          </w14:shadow>
+        </w:rPr>
+        <w:t>, 14=</w:t>
+      </w:r>
+      <w:proofErr w:type="spellStart"/>
+      <w:r>
+        <w:rPr>
+          <w:rFonts w:ascii="Helvetica" w:hAnsi="Helvetica" w:cs="Helvetica"/>
+          <w:color w:val="2A2F3C"/>
+          <w14:shadow w14:blurRad="50800" w14:dist="38100" w14:dir="2700000" w14:sx="100000" w14:sy="100000" w14:kx="0" w14:ky="0" w14:algn="tl">
+            <w14:srgbClr w14:val="000000">
+              <w14:alpha w14:val="60000"/>
+            </w14:srgbClr>
+          </w14:shadow>
+        </w:rPr>
+        <w:t>schoolequity</w:t>
+      </w:r>
+      <w:proofErr w:type="spellEnd"/>
+      <w:r>
+        <w:rPr>
+          <w:rFonts w:ascii="Helvetica" w:hAnsi="Helvetica" w:cs="Helvetica"/>
+          <w:color w:val="2A2F3C"/>
+          <w14:shadow w14:blurRad="50800" w14:dist="38100" w14:dir="2700000" w14:sx="100000" w14:sy="100000" w14:kx="0" w14:ky="0" w14:algn="tl">
+            <w14:srgbClr w14:val="000000">
+              <w14:alpha w14:val="60000"/>
+            </w14:srgbClr>
+          </w14:shadow>
+        </w:rPr>
+        <w:t>, 15=diversity, 16=contact, 17=departments}</w:t>
+      </w:r>
+    </w:p>
+    <w:p>
+      <w:pPr>
+        <w:widowControl w:val="0"/>
+        <w:autoSpaceDE w:val="0"/>
+        <w:autoSpaceDN w:val="0"/>
+        <w:adjustRightInd w:val="0"/>
+        <w:rPr>
+          <w:rFonts w:ascii="Helvetica" w:hAnsi="Helvetica" w:cs="Helvetica"/>
+          <w:color w:val="2A2F3C"/>
+          <w14:shadow w14:blurRad="50800" w14:dist="38100" w14:dir="2700000" w14:sx="100000" w14:sy="100000" w14:kx="0" w14:ky="0" w14:algn="tl">
+            <w14:srgbClr w14:val="000000">
+              <w14:alpha w14:val="60000"/>
+            </w14:srgbClr>
+          </w14:shadow>
+        </w:rPr>
+      </w:pPr>
+    </w:p>
+    <w:p>
+      <w:pPr>
+        <w:widowControl w:val="0"/>
+        <w:autoSpaceDE w:val="0"/>
+        <w:autoSpaceDN w:val="0"/>
+        <w:adjustRightInd w:val="0"/>
+        <w:rPr>
+          <w:rFonts w:ascii="Helvetica" w:hAnsi="Helvetica" w:cs="Helvetica"/>
+          <w:color w:val="2A2F3C"/>
+          <w14:shadow w14:blurRad="50800" w14:dist="38100" w14:dir="2700000" w14:sx="100000" w14:sy="100000" w14:kx="0" w14:ky="0" w14:algn="tl">
+            <w14:srgbClr w14:val="000000">
+              <w14:alpha w14:val="60000"/>
+            </w14:srgbClr>
+          </w14:shadow>
+        </w:rPr>
+      </w:pPr>
+      <w:proofErr w:type="spellStart"/>
+      <w:proofErr w:type="gramStart"/>
+      <w:r>
+        <w:rPr>
+          <w:rFonts w:ascii="Helvetica" w:hAnsi="Helvetica" w:cs="Helvetica"/>
+          <w:color w:val="2A2F3C"/>
+          <w14:shadow w14:blurRad="50800" w14:dist="38100" w14:dir="2700000" w14:sx="100000" w14:sy="100000" w14:kx="0" w14:ky="0" w14:algn="tl">
+            <w14:srgbClr w14:val="000000">
+              <w14:alpha w14:val="60000"/>
+            </w14:srgbClr>
+          </w14:shadow>
+        </w:rPr>
+        <w:t>docIDToTermIDToTermCountMap</w:t>
+      </w:r>
+      <w:proofErr w:type="spellEnd"/>
+      <w:proofErr w:type="gramEnd"/>
+      <w:r>
+        <w:rPr>
+          <w:rFonts w:ascii="Helvetica" w:hAnsi="Helvetica" w:cs="Helvetica"/>
+          <w:color w:val="2A2F3C"/>
+          <w14:shadow w14:blurRad="50800" w14:dist="38100" w14:dir="2700000" w14:sx="100000" w14:sy="100000" w14:kx="0" w14:ky="0" w14:algn="tl">
+            <w14:srgbClr w14:val="000000">
+              <w14:alpha w14:val="60000"/>
+            </w14:srgbClr>
+          </w14:shadow>
+        </w:rPr>
+        <w:t xml:space="preserve"> (map for document id to a map from term Id to term count in that document):</w:t>
+      </w:r>
+    </w:p>
+    <w:p>
+      <w:pPr>
+        <w:widowControl w:val="0"/>
+        <w:autoSpaceDE w:val="0"/>
+        <w:autoSpaceDN w:val="0"/>
+        <w:adjustRightInd w:val="0"/>
+        <w:rPr>
+          <w:rFonts w:ascii="Helvetica" w:hAnsi="Helvetica" w:cs="Helvetica"/>
+          <w:color w:val="2A2F3C"/>
+          <w14:shadow w14:blurRad="50800" w14:dist="38100" w14:dir="2700000" w14:sx="100000" w14:sy="100000" w14:kx="0" w14:ky="0" w14:algn="tl">
+            <w14:srgbClr w14:val="000000">
+              <w14:alpha w14:val="60000"/>
+            </w14:srgbClr>
+          </w14:shadow>
+        </w:rPr>
+      </w:pPr>
+      <w:r>
+        <w:rPr>
+          <w:rFonts w:ascii="Helvetica" w:hAnsi="Helvetica" w:cs="Helvetica"/>
+          <w:color w:val="2A2F3C"/>
+          <w14:shadow w14:blurRad="50800" w14:dist="38100" w14:dir="2700000" w14:sx="100000" w14:sy="100000" w14:kx="0" w14:ky="0" w14:algn="tl">
+            <w14:srgbClr w14:val="000000">
+              <w14:alpha w14:val="60000"/>
+            </w14:srgbClr>
+          </w14:shadow>
+        </w:rPr>
+        <w:t>{1={1=1, 2=2, 3=1, 4=1, 5=1, 6=1, 7=1, 8=1, 9=1}, 2={16=1, 17=1, 9=1, 10=1, 11=1, 12=2, 13=1, 14=1, 15=1}, 3={1=1, 2=2, 3=1, 4=1, 5=1, 6=1, 7=1, 8=1, 9=1}, 4={1=1, 2=2, 3=1, 4=1, 5=1, 6=1, 7=1, 8=1, 9=1}, 5={16=1, 17=1, 9=1, 10=1, 11=1, 12=2, 13=1, 14=1, 15=1}}</w:t>
+      </w:r>
+    </w:p>
+    <w:p>
+      <w:pPr>
+        <w:widowControl w:val="0"/>
+        <w:autoSpaceDE w:val="0"/>
+        <w:autoSpaceDN w:val="0"/>
+        <w:adjustRightInd w:val="0"/>
+        <w:rPr>
+          <w:rFonts w:ascii="Helvetica" w:hAnsi="Helvetica" w:cs="Helvetica"/>
+          <w:color w:val="2A2F3C"/>
+          <w14:shadow w14:blurRad="50800" w14:dist="38100" w14:dir="2700000" w14:sx="100000" w14:sy="100000" w14:kx="0" w14:ky="0" w14:algn="tl">
+            <w14:srgbClr w14:val="000000">
+              <w14:alpha w14:val="60000"/>
+            </w14:srgbClr>
+          </w14:shadow>
+        </w:rPr>
+      </w:pPr>
+    </w:p>
+    <w:p>
+      <w:pPr>
+        <w:widowControl w:val="0"/>
+        <w:autoSpaceDE w:val="0"/>
+        <w:autoSpaceDN w:val="0"/>
+        <w:adjustRightInd w:val="0"/>
+        <w:rPr>
+          <w:rFonts w:ascii="Helvetica" w:hAnsi="Helvetica" w:cs="Helvetica"/>
+          <w:color w:val="2A2F3C"/>
+          <w14:shadow w14:blurRad="50800" w14:dist="38100" w14:dir="2700000" w14:sx="100000" w14:sy="100000" w14:kx="0" w14:ky="0" w14:algn="tl">
+            <w14:srgbClr w14:val="000000">
+              <w14:alpha w14:val="60000"/>
+            </w14:srgbClr>
+          </w14:shadow>
+        </w:rPr>
+      </w:pPr>
+      <w:proofErr w:type="spellStart"/>
+      <w:proofErr w:type="gramStart"/>
+      <w:r>
+        <w:rPr>
+          <w:rFonts w:ascii="Helvetica" w:hAnsi="Helvetica" w:cs="Helvetica"/>
+          <w:color w:val="2A2F3C"/>
+          <w14:shadow w14:blurRad="50800" w14:dist="38100" w14:dir="2700000" w14:sx="100000" w14:sy="100000" w14:kx="0" w14:ky="0" w14:algn="tl">
+            <w14:srgbClr w14:val="000000">
+              <w14:alpha w14:val="60000"/>
+            </w14:srgbClr>
+          </w14:shadow>
+        </w:rPr>
+        <w:t>termIDToDocIDToTermCountMap</w:t>
+      </w:r>
+      <w:proofErr w:type="spellEnd"/>
+      <w:proofErr w:type="gramEnd"/>
+      <w:r>
+        <w:rPr>
+          <w:rFonts w:ascii="Helvetica" w:hAnsi="Helvetica" w:cs="Helvetica"/>
+          <w:color w:val="2A2F3C"/>
+          <w14:shadow w14:blurRad="50800" w14:dist="38100" w14:dir="2700000" w14:sx="100000" w14:sy="100000" w14:kx="0" w14:ky="0" w14:algn="tl">
+            <w14:srgbClr w14:val="000000">
+              <w14:alpha w14:val="60000"/>
+            </w14:srgbClr>
+          </w14:shadow>
+        </w:rPr>
+        <w:t xml:space="preserve"> (map from document Id to term count in that document):</w:t>
+      </w:r>
+    </w:p>
+    <w:p>
+      <w:pPr>
+        <w:widowControl w:val="0"/>
+        <w:autoSpaceDE w:val="0"/>
+        <w:autoSpaceDN w:val="0"/>
+        <w:adjustRightInd w:val="0"/>
+        <w:rPr>
+          <w:rFonts w:ascii="Helvetica" w:hAnsi="Helvetica" w:cs="Helvetica"/>
+          <w:color w:val="2A2F3C"/>
+          <w14:shadow w14:blurRad="50800" w14:dist="38100" w14:dir="2700000" w14:sx="100000" w14:sy="100000" w14:kx="0" w14:ky="0" w14:algn="tl">
+            <w14:srgbClr w14:val="000000">
+              <w14:alpha w14:val="60000"/>
+            </w14:srgbClr>
+          </w14:shadow>
+        </w:rPr>
+      </w:pPr>
+      <w:r>
+        <w:rPr>
+          <w:rFonts w:ascii="Helvetica" w:hAnsi="Helvetica" w:cs="Helvetica"/>
+          <w:color w:val="2A2F3C"/>
+          <w14:shadow w14:blurRad="50800" w14:dist="38100" w14:dir="2700000" w14:sx="100000" w14:sy="100000" w14:kx="0" w14:ky="0" w14:algn="tl">
+            <w14:srgbClr w14:val="000000">
+              <w14:alpha w14:val="60000"/>
+            </w14:srgbClr>
+          </w14:shadow>
+        </w:rPr>
+        <w:t>{1={1=1, 3=1, 4=1}, 2={1=2, 3=2, 4=2}, 3={1=1, 3=1, 4=1}, 4={1=1, 3=1, 4=1}, 5={1=1, 3=1, 4=1}, 6={1=1, 3=1, 4=1}, 7={1=1, 3=1, 4=1}, 8={1=1, 3=1, 4=1}, 9={1=1, 2=1, 3=1, 4=1, 5=1}, 10={2=1, 5=1}, 11={2=1, 5=1}, 12={2=2, 5=2}, 13={2=1, 5=1}, 14={2=1, 5=1}, 15={2=1, 5=1}, 16={2=1, 5=1}, 17={2=1, 5=1}}</w:t>
+      </w:r>
+    </w:p>
+    <w:p>
+      <w:pPr>
+        <w:widowControl w:val="0"/>
+        <w:autoSpaceDE w:val="0"/>
+        <w:autoSpaceDN w:val="0"/>
+        <w:adjustRightInd w:val="0"/>
+        <w:rPr>
+          <w:rFonts w:ascii="Helvetica" w:hAnsi="Helvetica" w:cs="Helvetica"/>
+          <w:color w:val="2A2F3C"/>
+          <w14:shadow w14:blurRad="50800" w14:dist="38100" w14:dir="2700000" w14:sx="100000" w14:sy="100000" w14:kx="0" w14:ky="0" w14:algn="tl">
+            <w14:srgbClr w14:val="000000">
+              <w14:alpha w14:val="60000"/>
+            </w14:srgbClr>
+          </w14:shadow>
+        </w:rPr>
+      </w:pPr>
+    </w:p>
+    <w:p>
+      <w:pPr>
+        <w:widowControl w:val="0"/>
+        <w:autoSpaceDE w:val="0"/>
+        <w:autoSpaceDN w:val="0"/>
+        <w:adjustRightInd w:val="0"/>
+        <w:rPr>
+          <w:rFonts w:ascii="Helvetica" w:hAnsi="Helvetica" w:cs="Helvetica"/>
+          <w:color w:val="2A2F3C"/>
+          <w14:shadow w14:blurRad="50800" w14:dist="38100" w14:dir="2700000" w14:sx="100000" w14:sy="100000" w14:kx="0" w14:ky="0" w14:algn="tl">
+            <w14:srgbClr w14:val="000000">
+              <w14:alpha w14:val="60000"/>
+            </w14:srgbClr>
+          </w14:shadow>
+        </w:rPr>
+      </w:pPr>
+      <w:proofErr w:type="spellStart"/>
+      <w:proofErr w:type="gramStart"/>
+      <w:r>
+        <w:rPr>
+          <w:rFonts w:ascii="Helvetica" w:hAnsi="Helvetica" w:cs="Helvetica"/>
+          <w:color w:val="2A2F3C"/>
+          <w14:shadow w14:blurRad="50800" w14:dist="38100" w14:dir="2700000" w14:sx="100000" w14:sy="100000" w14:kx="0" w14:ky="0" w14:algn="tl">
+            <w14:srgbClr w14:val="000000">
+              <w14:alpha w14:val="60000"/>
+            </w14:srgbClr>
+          </w14:shadow>
+        </w:rPr>
+        <w:t>termIDToDocIDToTFNormilizedMap</w:t>
+      </w:r>
+      <w:proofErr w:type="spellEnd"/>
+      <w:proofErr w:type="gramEnd"/>
+      <w:r>
+        <w:rPr>
+          <w:rFonts w:ascii="Helvetica" w:hAnsi="Helvetica" w:cs="Helvetica"/>
+          <w:color w:val="2A2F3C"/>
+          <w14:shadow w14:blurRad="50800" w14:dist="38100" w14:dir="2700000" w14:sx="100000" w14:sy="100000" w14:kx="0" w14:ky="0" w14:algn="tl">
+            <w14:srgbClr w14:val="000000">
+              <w14:alpha w14:val="60000"/>
+            </w14:srgbClr>
+          </w14:shadow>
+        </w:rPr>
+        <w:t xml:space="preserve"> (map for term id to a map from document Id to term Frequency Normalized to add to ~1 in that document) :</w:t>
+      </w:r>
+    </w:p>
+    <w:p>
+      <w:pPr>
+        <w:widowControl w:val="0"/>
+        <w:autoSpaceDE w:val="0"/>
+        <w:autoSpaceDN w:val="0"/>
+        <w:adjustRightInd w:val="0"/>
+        <w:rPr>
+          <w:rFonts w:ascii="Helvetica" w:hAnsi="Helvetica" w:cs="Helvetica"/>
+          <w:color w:val="2A2F3C"/>
+          <w14:shadow w14:blurRad="50800" w14:dist="38100" w14:dir="2700000" w14:sx="100000" w14:sy="100000" w14:kx="0" w14:ky="0" w14:algn="tl">
+            <w14:srgbClr w14:val="000000">
+              <w14:alpha w14:val="60000"/>
+            </w14:srgbClr>
+          </w14:shadow>
+        </w:rPr>
+      </w:pPr>
+      <w:r>
+        <w:rPr>
+          <w:rFonts w:ascii="Helvetica" w:hAnsi="Helvetica" w:cs="Helvetica"/>
+          <w:color w:val="2A2F3C"/>
+          <w14:shadow w14:blurRad="50800" w14:dist="38100" w14:dir="2700000" w14:sx="100000" w14:sy="100000" w14:kx="0" w14:ky="0" w14:algn="tl">
+            <w14:srgbClr w14:val="000000">
+              <w14:alpha w14:val="60000"/>
+            </w14:srgbClr>
+          </w14:shadow>
+        </w:rPr>
+        <w:t xml:space="preserve">{1={1=0.1, 3=0.1, 4=0.1}, 2={1=0.2, 3=0.2, 4=0.2}, 3={1=0.1, 3=0.1, 4=0.1}, 4={1=0.1, 3=0.1, 4=0.1}, 5={1=0.1, 3=0.1, 4=0.1}, 6={1=0.1, 3=0.1, 4=0.1}, </w:t>
+      </w:r>
+      <w:r>
+        <w:rPr>
+          <w:rFonts w:ascii="Helvetica" w:hAnsi="Helvetica" w:cs="Helvetica"/>
+          <w:color w:val="2A2F3C"/>
+          <w14:shadow w14:blurRad="50800" w14:dist="38100" w14:dir="2700000" w14:sx="100000" w14:sy="100000" w14:kx="0" w14:ky="0" w14:algn="tl">
+            <w14:srgbClr w14:val="000000">
+              <w14:alpha w14:val="60000"/>
+            </w14:srgbClr>
+          </w14:shadow>
+        </w:rPr>
+        <w:lastRenderedPageBreak/>
+        <w:t>7={1=0.1, 3=0.1, 4=0.1}, 8={1=0.1, 3=0.1, 4=0.1}, 9={1=0.1, 2=0.1, 3=0.1, 4=0.1, 5=0.1}, 10={2=0.1, 5=0.1}, 11={2=0.1, 5=0.1}, 12={2=0.2, 5=0.2}, 13={2=0.1, 5=0.1}, 14={2=0.1, 5=0.1}, 15={2=0.1, 5=0.1}, 16={2=0.1, 5=0.1}, 17={2=0.1, 5=0.1}}</w:t>
+      </w:r>
+    </w:p>
+    <w:p>
+      <w:pPr>
+        <w:widowControl w:val="0"/>
+        <w:autoSpaceDE w:val="0"/>
+        <w:autoSpaceDN w:val="0"/>
+        <w:adjustRightInd w:val="0"/>
+        <w:rPr>
+          <w:rFonts w:ascii="Helvetica" w:hAnsi="Helvetica" w:cs="Helvetica"/>
+          <w:color w:val="2A2F3C"/>
+          <w14:shadow w14:blurRad="50800" w14:dist="38100" w14:dir="2700000" w14:sx="100000" w14:sy="100000" w14:kx="0" w14:ky="0" w14:algn="tl">
+            <w14:srgbClr w14:val="000000">
+              <w14:alpha w14:val="60000"/>
+            </w14:srgbClr>
+          </w14:shadow>
+        </w:rPr>
+      </w:pPr>
+    </w:p>
+    <w:p>
+      <w:pPr>
+        <w:widowControl w:val="0"/>
+        <w:autoSpaceDE w:val="0"/>
+        <w:autoSpaceDN w:val="0"/>
+        <w:adjustRightInd w:val="0"/>
+        <w:rPr>
+          <w:rFonts w:ascii="Helvetica" w:hAnsi="Helvetica" w:cs="Helvetica"/>
+          <w:color w:val="2A2F3C"/>
+          <w14:shadow w14:blurRad="50800" w14:dist="38100" w14:dir="2700000" w14:sx="100000" w14:sy="100000" w14:kx="0" w14:ky="0" w14:algn="tl">
+            <w14:srgbClr w14:val="000000">
+              <w14:alpha w14:val="60000"/>
+            </w14:srgbClr>
+          </w14:shadow>
+        </w:rPr>
+      </w:pPr>
+      <w:proofErr w:type="spellStart"/>
+      <w:proofErr w:type="gramStart"/>
+      <w:r>
+        <w:rPr>
+          <w:rFonts w:ascii="Helvetica" w:hAnsi="Helvetica" w:cs="Helvetica"/>
+          <w:color w:val="2A2F3C"/>
+          <w14:shadow w14:blurRad="50800" w14:dist="38100" w14:dir="2700000" w14:sx="100000" w14:sy="100000" w14:kx="0" w14:ky="0" w14:algn="tl">
+            <w14:srgbClr w14:val="000000">
+              <w14:alpha w14:val="60000"/>
+            </w14:srgbClr>
+          </w14:shadow>
+        </w:rPr>
+        <w:t>termIDToDocIDToWTFMap</w:t>
+      </w:r>
+      <w:proofErr w:type="spellEnd"/>
+      <w:proofErr w:type="gramEnd"/>
+      <w:r>
+        <w:rPr>
+          <w:rFonts w:ascii="Helvetica" w:hAnsi="Helvetica" w:cs="Helvetica"/>
+          <w:color w:val="2A2F3C"/>
+          <w14:shadow w14:blurRad="50800" w14:dist="38100" w14:dir="2700000" w14:sx="100000" w14:sy="100000" w14:kx="0" w14:ky="0" w14:algn="tl">
+            <w14:srgbClr w14:val="000000">
+              <w14:alpha w14:val="60000"/>
+            </w14:srgbClr>
+          </w14:shadow>
+        </w:rPr>
+        <w:t xml:space="preserve"> ( map from document Id to a logarithmic Weighted term Frequency in that document):</w:t>
+      </w:r>
+    </w:p>
+    <w:p>
+      <w:pPr>
+        <w:widowControl w:val="0"/>
+        <w:autoSpaceDE w:val="0"/>
+        <w:autoSpaceDN w:val="0"/>
+        <w:adjustRightInd w:val="0"/>
+        <w:rPr>
+          <w:rFonts w:ascii="Helvetica" w:hAnsi="Helvetica" w:cs="Helvetica"/>
+          <w:color w:val="2A2F3C"/>
+          <w14:shadow w14:blurRad="50800" w14:dist="38100" w14:dir="2700000" w14:sx="100000" w14:sy="100000" w14:kx="0" w14:ky="0" w14:algn="tl">
+            <w14:srgbClr w14:val="000000">
+              <w14:alpha w14:val="60000"/>
+            </w14:srgbClr>
+          </w14:shadow>
+        </w:rPr>
+      </w:pPr>
+      <w:r>
+        <w:rPr>
+          <w:rFonts w:ascii="Helvetica" w:hAnsi="Helvetica" w:cs="Helvetica"/>
+          <w:color w:val="2A2F3C"/>
+          <w14:shadow w14:blurRad="50800" w14:dist="38100" w14:dir="2700000" w14:sx="100000" w14:sy="100000" w14:kx="0" w14:ky="0" w14:algn="tl">
+            <w14:srgbClr w14:val="000000">
+              <w14:alpha w14:val="60000"/>
+            </w14:srgbClr>
+          </w14:shadow>
+        </w:rPr>
+        <w:t>{1={1=1.0, 3=1.0, 4=1.0}, 2={1=1.30103, 3=1.30103, 4=1.30103}, 3={1=1.0, 3=1.0, 4=1.0}, 4={1=1.0, 3=1.0, 4=1.0}, 5={1=1.0, 3=1.0, 4=1.0}, 6={1=1.0, 3=1.0, 4=1.0}, 7={1=1.0, 3=1.0, 4=1.0}, 8={1=1.0, 3=1.0, 4=1.0}, 9={1=1.0, 2=1.0, 3=1.0, 4=1.0, 5=1.0}, 10={2=1.0, 5=1.0}, 11={2=1.0, 5=1.0}, 12={2=1.30103, 5=1.30103}, 13={2=1.0, 5=1.0}, 14={2=1.0, 5=1.0}, 15={2=1.0, 5=1.0}, 16={2=1.0, 5=1.0}, 17={2=1.0, 5=1.0}}</w:t>
+      </w:r>
+    </w:p>
+    <w:p>
+      <w:pPr>
+        <w:widowControl w:val="0"/>
+        <w:autoSpaceDE w:val="0"/>
+        <w:autoSpaceDN w:val="0"/>
+        <w:adjustRightInd w:val="0"/>
+        <w:rPr>
+          <w:rFonts w:ascii="Helvetica" w:hAnsi="Helvetica" w:cs="Helvetica"/>
+          <w:color w:val="2A2F3C"/>
+          <w14:shadow w14:blurRad="50800" w14:dist="38100" w14:dir="2700000" w14:sx="100000" w14:sy="100000" w14:kx="0" w14:ky="0" w14:algn="tl">
+            <w14:srgbClr w14:val="000000">
+              <w14:alpha w14:val="60000"/>
+            </w14:srgbClr>
+          </w14:shadow>
+        </w:rPr>
+      </w:pPr>
+    </w:p>
+    <w:p>
+      <w:pPr>
+        <w:widowControl w:val="0"/>
+        <w:autoSpaceDE w:val="0"/>
+        <w:autoSpaceDN w:val="0"/>
+        <w:adjustRightInd w:val="0"/>
+        <w:rPr>
+          <w:rFonts w:ascii="Helvetica" w:hAnsi="Helvetica" w:cs="Helvetica"/>
+          <w:color w:val="2A2F3C"/>
+          <w14:shadow w14:blurRad="50800" w14:dist="38100" w14:dir="2700000" w14:sx="100000" w14:sy="100000" w14:kx="0" w14:ky="0" w14:algn="tl">
+            <w14:srgbClr w14:val="000000">
+              <w14:alpha w14:val="60000"/>
+            </w14:srgbClr>
+          </w14:shadow>
+        </w:rPr>
+      </w:pPr>
+      <w:proofErr w:type="spellStart"/>
+      <w:proofErr w:type="gramStart"/>
+      <w:r>
+        <w:rPr>
+          <w:rFonts w:ascii="Helvetica" w:hAnsi="Helvetica" w:cs="Helvetica"/>
+          <w:color w:val="2A2F3C"/>
+          <w14:shadow w14:blurRad="50800" w14:dist="38100" w14:dir="2700000" w14:sx="100000" w14:sy="100000" w14:kx="0" w14:ky="0" w14:algn="tl">
+            <w14:srgbClr w14:val="000000">
+              <w14:alpha w14:val="60000"/>
+            </w14:srgbClr>
+          </w14:shadow>
+        </w:rPr>
+        <w:t>termIDToIdfMap</w:t>
+      </w:r>
+      <w:proofErr w:type="spellEnd"/>
+      <w:proofErr w:type="gramEnd"/>
+      <w:r>
+        <w:rPr>
+          <w:rFonts w:ascii="Helvetica" w:hAnsi="Helvetica" w:cs="Helvetica"/>
+          <w:color w:val="2A2F3C"/>
+          <w14:shadow w14:blurRad="50800" w14:dist="38100" w14:dir="2700000" w14:sx="100000" w14:sy="100000" w14:kx="0" w14:ky="0" w14:algn="tl">
+            <w14:srgbClr w14:val="000000">
+              <w14:alpha w14:val="60000"/>
+            </w14:srgbClr>
+          </w14:shadow>
+        </w:rPr>
+        <w:t>(map from term id to it's inverse document frequency):</w:t>
+      </w:r>
+    </w:p>
+    <w:p>
+      <w:r>
+        <w:rPr>
+          <w:rFonts w:ascii="Helvetica" w:hAnsi="Helvetica" w:cs="Helvetica"/>
+          <w:color w:val="2A2F3C"/>
+          <w14:shadow w14:blurRad="50800" w14:dist="38100" w14:dir="2700000" w14:sx="100000" w14:sy="100000" w14:kx="0" w14:ky="0" w14:algn="tl">
+            <w14:srgbClr w14:val="000000">
+              <w14:alpha w14:val="60000"/>
+            </w14:srgbClr>
+          </w14:shadow>
+        </w:rPr>
+        <w:t>{1=0.22184874, 2=0.22184874, 3=0.22184874, 4=0.22184874, 5=0.22184874, 6=0.22184874, 7=0.22184874, 8=0.22184874, 9=0.0, 10=0.39794, 11=0.39794, 12=0.39794, 13=0.39794, 14=0.39794, 15=0.39794, 16=0.39794, 17=0.39794}</w:t>
+      </w:r>
+    </w:p>
+    <w:p>
       <w:bookmarkStart w:id="0" w:name="_GoBack"/>
       <w:bookmarkEnd w:id="0"/>
     </w:p>
-    <w:p/>
-    <w:p/>
-    <w:p/>
-    <w:p/>
-    <w:p/>
     <w:p/>
     <w:p>
       <w:r>

</xml_diff>